<commit_message>
add tasks lab 4
</commit_message>
<xml_diff>
--- a/docs/PAO-Lab-04-Tasks.docx
+++ b/docs/PAO-Lab-04-Tasks.docx
@@ -19,199 +19,521 @@
         <w:t>i o noua metoda statică</w:t>
       </w:r>
       <w:r>
-        <w:t xml:space="preserve"> ce utilizează String și metode precum</w:t>
-      </w:r>
-    </w:p>
-    <w:p>
+        <w:t xml:space="preserve"> ce utilizează </w:t>
+      </w:r>
+      <w:proofErr w:type="spellStart"/>
+      <w:r>
+        <w:t>String</w:t>
+      </w:r>
+      <w:proofErr w:type="spellEnd"/>
+      <w:r>
+        <w:t xml:space="preserve"> și metode precum</w:t>
+      </w:r>
+    </w:p>
+    <w:p>
+      <w:proofErr w:type="spellStart"/>
       <w:r>
         <w:t>indexOf</w:t>
       </w:r>
-    </w:p>
-    <w:p>
+      <w:proofErr w:type="spellEnd"/>
+    </w:p>
+    <w:p>
+      <w:proofErr w:type="spellStart"/>
       <w:r>
         <w:t>lastIndexOf</w:t>
       </w:r>
-    </w:p>
-    <w:p>
+      <w:proofErr w:type="spellEnd"/>
+    </w:p>
+    <w:p>
+      <w:proofErr w:type="spellStart"/>
       <w:r>
         <w:t>length</w:t>
       </w:r>
-    </w:p>
-    <w:p>
+      <w:proofErr w:type="spellEnd"/>
+    </w:p>
+    <w:p>
+      <w:proofErr w:type="spellStart"/>
       <w:r>
         <w:t>isEmpty</w:t>
       </w:r>
+      <w:proofErr w:type="spellEnd"/>
     </w:p>
     <w:p>
       <w:r>
         <w:t>split</w:t>
       </w:r>
     </w:p>
-    <w:p>
+    <w:p/>
+    <w:p>
+      <w:r>
+        <w:t xml:space="preserve">Exemple de </w:t>
+      </w:r>
+      <w:proofErr w:type="spellStart"/>
+      <w:r>
+        <w:t>string</w:t>
+      </w:r>
+      <w:proofErr w:type="spellEnd"/>
+    </w:p>
+    <w:p>
+      <w:r>
+        <w:t>Ala bala portocala</w:t>
+      </w:r>
+    </w:p>
+    <w:p>
+      <w:proofErr w:type="spellStart"/>
+      <w:r>
+        <w:t>To</w:t>
+      </w:r>
+      <w:proofErr w:type="spellEnd"/>
+      <w:r>
+        <w:t xml:space="preserve"> </w:t>
+      </w:r>
+      <w:proofErr w:type="spellStart"/>
+      <w:r>
+        <w:t>be</w:t>
+      </w:r>
+      <w:proofErr w:type="spellEnd"/>
+      <w:r>
+        <w:t xml:space="preserve">, or </w:t>
+      </w:r>
+      <w:proofErr w:type="spellStart"/>
+      <w:r>
+        <w:t>not</w:t>
+      </w:r>
+      <w:proofErr w:type="spellEnd"/>
+      <w:r>
+        <w:t xml:space="preserve"> </w:t>
+      </w:r>
+      <w:proofErr w:type="spellStart"/>
+      <w:r>
+        <w:t>to</w:t>
+      </w:r>
+      <w:proofErr w:type="spellEnd"/>
+      <w:r>
+        <w:t xml:space="preserve"> </w:t>
+      </w:r>
+      <w:proofErr w:type="spellStart"/>
+      <w:r>
+        <w:t>be</w:t>
+      </w:r>
+      <w:proofErr w:type="spellEnd"/>
+      <w:r>
+        <w:t xml:space="preserve">, </w:t>
+      </w:r>
+      <w:proofErr w:type="spellStart"/>
+      <w:r>
+        <w:t>that</w:t>
+      </w:r>
+      <w:proofErr w:type="spellEnd"/>
+      <w:r>
+        <w:t xml:space="preserve"> </w:t>
+      </w:r>
+      <w:proofErr w:type="spellStart"/>
+      <w:r>
+        <w:t>is</w:t>
+      </w:r>
+      <w:proofErr w:type="spellEnd"/>
+      <w:r>
+        <w:t xml:space="preserve"> </w:t>
+      </w:r>
+      <w:proofErr w:type="spellStart"/>
+      <w:r>
+        <w:t>the</w:t>
+      </w:r>
+      <w:proofErr w:type="spellEnd"/>
+      <w:r>
+        <w:t xml:space="preserve"> </w:t>
+      </w:r>
+      <w:proofErr w:type="spellStart"/>
+      <w:r>
+        <w:t>question</w:t>
+      </w:r>
+      <w:proofErr w:type="spellEnd"/>
+      <w:r>
+        <w:t>:</w:t>
+      </w:r>
+    </w:p>
+    <w:p>
+      <w:proofErr w:type="spellStart"/>
+      <w:r>
+        <w:t>Whether</w:t>
+      </w:r>
+      <w:proofErr w:type="spellEnd"/>
+      <w:r>
+        <w:t xml:space="preserve"> 'tis </w:t>
+      </w:r>
+      <w:proofErr w:type="spellStart"/>
+      <w:r>
+        <w:t>nobler</w:t>
+      </w:r>
+      <w:proofErr w:type="spellEnd"/>
+      <w:r>
+        <w:t xml:space="preserve"> in </w:t>
+      </w:r>
+      <w:proofErr w:type="spellStart"/>
+      <w:r>
+        <w:t>the</w:t>
+      </w:r>
+      <w:proofErr w:type="spellEnd"/>
+      <w:r>
+        <w:t xml:space="preserve"> </w:t>
+      </w:r>
+      <w:proofErr w:type="spellStart"/>
+      <w:r>
+        <w:t>mind</w:t>
+      </w:r>
+      <w:proofErr w:type="spellEnd"/>
+      <w:r>
+        <w:t xml:space="preserve"> </w:t>
+      </w:r>
+      <w:proofErr w:type="spellStart"/>
+      <w:r>
+        <w:t>to</w:t>
+      </w:r>
+      <w:proofErr w:type="spellEnd"/>
+      <w:r>
+        <w:t xml:space="preserve"> </w:t>
+      </w:r>
+      <w:proofErr w:type="spellStart"/>
+      <w:r>
+        <w:t>suffer</w:t>
+      </w:r>
+      <w:proofErr w:type="spellEnd"/>
+    </w:p>
+    <w:p>
+      <w:r>
+        <w:t xml:space="preserve">The </w:t>
+      </w:r>
+      <w:proofErr w:type="spellStart"/>
+      <w:r>
+        <w:t>slings</w:t>
+      </w:r>
+      <w:proofErr w:type="spellEnd"/>
+      <w:r>
+        <w:t xml:space="preserve"> </w:t>
+      </w:r>
+      <w:proofErr w:type="spellStart"/>
+      <w:r>
+        <w:t>and</w:t>
+      </w:r>
+      <w:proofErr w:type="spellEnd"/>
+      <w:r>
+        <w:t xml:space="preserve"> </w:t>
+      </w:r>
+      <w:proofErr w:type="spellStart"/>
+      <w:r>
+        <w:t>arrows</w:t>
+      </w:r>
+      <w:proofErr w:type="spellEnd"/>
+      <w:r>
+        <w:t xml:space="preserve"> of </w:t>
+      </w:r>
+      <w:proofErr w:type="spellStart"/>
+      <w:r>
+        <w:t>outrageous</w:t>
+      </w:r>
+      <w:proofErr w:type="spellEnd"/>
+      <w:r>
+        <w:t xml:space="preserve"> </w:t>
+      </w:r>
+      <w:proofErr w:type="spellStart"/>
+      <w:r>
+        <w:t>fortune</w:t>
+      </w:r>
+      <w:proofErr w:type="spellEnd"/>
+      <w:r>
+        <w:t>,</w:t>
+      </w:r>
+    </w:p>
+    <w:p>
+      <w:r>
+        <w:t xml:space="preserve">Or </w:t>
+      </w:r>
+      <w:proofErr w:type="spellStart"/>
+      <w:r>
+        <w:t>to</w:t>
+      </w:r>
+      <w:proofErr w:type="spellEnd"/>
+      <w:r>
+        <w:t xml:space="preserve"> </w:t>
+      </w:r>
+      <w:proofErr w:type="spellStart"/>
+      <w:r>
+        <w:t>take</w:t>
+      </w:r>
+      <w:proofErr w:type="spellEnd"/>
+      <w:r>
+        <w:t xml:space="preserve"> </w:t>
+      </w:r>
+      <w:proofErr w:type="spellStart"/>
+      <w:r>
+        <w:t>arms</w:t>
+      </w:r>
+      <w:proofErr w:type="spellEnd"/>
+      <w:r>
+        <w:t xml:space="preserve"> </w:t>
+      </w:r>
+      <w:proofErr w:type="spellStart"/>
+      <w:r>
+        <w:t>against</w:t>
+      </w:r>
+      <w:proofErr w:type="spellEnd"/>
+      <w:r>
+        <w:t xml:space="preserve"> a </w:t>
+      </w:r>
+      <w:proofErr w:type="spellStart"/>
+      <w:r>
+        <w:t>sea</w:t>
+      </w:r>
+      <w:proofErr w:type="spellEnd"/>
+      <w:r>
+        <w:t xml:space="preserve"> of </w:t>
+      </w:r>
+      <w:proofErr w:type="spellStart"/>
+      <w:r>
+        <w:t>troubles</w:t>
+      </w:r>
+      <w:proofErr w:type="spellEnd"/>
+    </w:p>
+    <w:p/>
+    <w:p>
+      <w:r>
+        <w:t>TASK 2</w:t>
+      </w:r>
+    </w:p>
+    <w:p/>
+    <w:p>
+      <w:r>
+        <w:t>În proiectul de săptămâna trecută adăugați la model două clase noi</w:t>
+      </w:r>
+    </w:p>
+    <w:p>
+      <w:proofErr w:type="spellStart"/>
+      <w:r>
+        <w:t>Invoice</w:t>
+      </w:r>
+      <w:proofErr w:type="spellEnd"/>
+      <w:r>
+        <w:t xml:space="preserve"> și </w:t>
+      </w:r>
+      <w:proofErr w:type="spellStart"/>
+      <w:r>
+        <w:t>InvoiceItem</w:t>
+      </w:r>
+      <w:proofErr w:type="spellEnd"/>
+    </w:p>
+    <w:p>
+      <w:r>
+        <w:t>Adăugați câmpuri precum</w:t>
+      </w:r>
+    </w:p>
+    <w:p>
+      <w:proofErr w:type="spellStart"/>
+      <w:r>
+        <w:t>invoiceDate</w:t>
+      </w:r>
+      <w:proofErr w:type="spellEnd"/>
+    </w:p>
+    <w:p>
+      <w:proofErr w:type="spellStart"/>
+      <w:r>
+        <w:t>array</w:t>
+      </w:r>
+      <w:proofErr w:type="spellEnd"/>
+      <w:r>
+        <w:t xml:space="preserve"> of  </w:t>
+      </w:r>
+      <w:proofErr w:type="spellStart"/>
+      <w:r>
+        <w:t>invoiceItems</w:t>
+      </w:r>
+      <w:proofErr w:type="spellEnd"/>
+    </w:p>
+    <w:p/>
+    <w:p>
+      <w:proofErr w:type="spellStart"/>
+      <w:r>
+        <w:t>InvoiceItem</w:t>
+      </w:r>
+      <w:proofErr w:type="spellEnd"/>
+      <w:r>
+        <w:t xml:space="preserve"> </w:t>
+      </w:r>
+      <w:proofErr w:type="spellStart"/>
+      <w:r>
+        <w:t>has</w:t>
+      </w:r>
+      <w:proofErr w:type="spellEnd"/>
+      <w:r>
+        <w:t xml:space="preserve"> </w:t>
+      </w:r>
+      <w:r>
+        <w:t xml:space="preserve">a </w:t>
+      </w:r>
+      <w:r>
+        <w:t>Product</w:t>
+      </w:r>
+      <w:r>
+        <w:t xml:space="preserve"> </w:t>
+      </w:r>
+      <w:r>
+        <w:t xml:space="preserve">ca </w:t>
+      </w:r>
+      <w:proofErr w:type="spellStart"/>
+      <w:r>
+        <w:t>field</w:t>
+      </w:r>
+      <w:proofErr w:type="spellEnd"/>
+      <w:r>
+        <w:t xml:space="preserve"> </w:t>
+      </w:r>
+      <w:r>
+        <w:t xml:space="preserve">și TVA as </w:t>
+      </w:r>
+      <w:proofErr w:type="spellStart"/>
+      <w:r>
+        <w:t>double</w:t>
+      </w:r>
+      <w:proofErr w:type="spellEnd"/>
+      <w:r>
+        <w:t xml:space="preserve">, tot </w:t>
+      </w:r>
+      <w:proofErr w:type="spellStart"/>
+      <w:r>
+        <w:t>field</w:t>
+      </w:r>
+      <w:proofErr w:type="spellEnd"/>
+      <w:r>
+        <w:t>.</w:t>
+      </w:r>
+    </w:p>
+    <w:p/>
+    <w:p/>
+    <w:p>
+      <w:r>
+        <w:t>TASK 3</w:t>
+      </w:r>
+    </w:p>
+    <w:p/>
+    <w:p>
+      <w:r>
+        <w:t xml:space="preserve">Faceți clasa Product abstractă și adăugații două, trei metode abstracte (e.g. </w:t>
+      </w:r>
+      <w:r>
+        <w:t xml:space="preserve"> </w:t>
+      </w:r>
+      <w:proofErr w:type="spellStart"/>
+      <w:r>
+        <w:t>hiddenInformation</w:t>
+      </w:r>
+      <w:proofErr w:type="spellEnd"/>
+      <w:r>
+        <w:t xml:space="preserve">, </w:t>
+      </w:r>
+      <w:proofErr w:type="spellStart"/>
+      <w:r>
+        <w:t>computePrice</w:t>
+      </w:r>
+      <w:proofErr w:type="spellEnd"/>
+      <w:r>
+        <w:t>)</w:t>
+      </w:r>
+    </w:p>
+    <w:p>
+      <w:r>
+        <w:t>Creați un număr de clase ce extind Product e.g.</w:t>
+      </w:r>
       <w:bookmarkStart w:id="0" w:name="_GoBack"/>
       <w:bookmarkEnd w:id="0"/>
     </w:p>
     <w:p>
-      <w:r>
-        <w:t>Exemple de string</w:t>
-      </w:r>
-    </w:p>
-    <w:p>
-      <w:r>
-        <w:t>Ala bala portocala</w:t>
-      </w:r>
-    </w:p>
-    <w:p>
-      <w:r>
-        <w:t>To be, or not to be, that is the question:</w:t>
-      </w:r>
-    </w:p>
-    <w:p>
-      <w:r>
-        <w:t>Whether 'tis nobler in the mind to suffer</w:t>
-      </w:r>
-    </w:p>
-    <w:p>
-      <w:r>
-        <w:t>The slings and arrows of outrageous fortune,</w:t>
-      </w:r>
-    </w:p>
-    <w:p>
-      <w:r>
-        <w:t>Or to take arms against a sea of troubles</w:t>
-      </w:r>
+      <w:proofErr w:type="spellStart"/>
+      <w:r>
+        <w:t>FoodProduct</w:t>
+      </w:r>
+      <w:proofErr w:type="spellEnd"/>
+    </w:p>
+    <w:p>
+      <w:proofErr w:type="spellStart"/>
+      <w:r>
+        <w:t>ClotheProduct</w:t>
+      </w:r>
+      <w:proofErr w:type="spellEnd"/>
+    </w:p>
+    <w:p>
+      <w:proofErr w:type="spellStart"/>
+      <w:r>
+        <w:t>CleaningProduct</w:t>
+      </w:r>
+      <w:proofErr w:type="spellEnd"/>
+    </w:p>
+    <w:p>
+      <w:proofErr w:type="spellStart"/>
+      <w:r>
+        <w:t>FurnitureProduct</w:t>
+      </w:r>
+      <w:proofErr w:type="spellEnd"/>
     </w:p>
     <w:p/>
     <w:p>
       <w:r>
-        <w:t>TASK 2</w:t>
-      </w:r>
-    </w:p>
-    <w:p/>
-    <w:p>
-      <w:r>
-        <w:t>În proiectul de săptămâna trecută adăugați la model două clase noi</w:t>
-      </w:r>
-    </w:p>
-    <w:p>
-      <w:r>
-        <w:t>Invoice</w:t>
-      </w:r>
-      <w:r>
-        <w:t xml:space="preserve"> și InvoiceItem</w:t>
-      </w:r>
-    </w:p>
-    <w:p>
-      <w:r>
-        <w:t>Adăugați câmpuri precum</w:t>
-      </w:r>
-    </w:p>
-    <w:p>
-      <w:r>
-        <w:t>invoiceDate</w:t>
-      </w:r>
-    </w:p>
-    <w:p>
-      <w:r>
-        <w:t>array of  invoiceItems</w:t>
-      </w:r>
-    </w:p>
-    <w:p/>
-    <w:p>
-      <w:r>
-        <w:t xml:space="preserve">InvoiceItem has </w:t>
-      </w:r>
-      <w:r>
-        <w:t xml:space="preserve">a </w:t>
-      </w:r>
-      <w:r>
-        <w:t>Product</w:t>
-      </w:r>
-      <w:r>
-        <w:t xml:space="preserve"> </w:t>
-      </w:r>
-      <w:r>
-        <w:t xml:space="preserve">ca field </w:t>
-      </w:r>
-      <w:r>
-        <w:t>și TVA as double</w:t>
-      </w:r>
-      <w:r>
-        <w:t>, tot field.</w:t>
+        <w:t xml:space="preserve">Toate aceste clase faceți-le imutabile, excepție </w:t>
+      </w:r>
+      <w:r>
+        <w:t xml:space="preserve">fiind </w:t>
+      </w:r>
+      <w:r>
+        <w:t>Product.</w:t>
       </w:r>
     </w:p>
     <w:p/>
     <w:p/>
     <w:p>
       <w:r>
-        <w:t>TASK 3</w:t>
+        <w:t xml:space="preserve">TASK 4 </w:t>
       </w:r>
     </w:p>
     <w:p/>
     <w:p>
       <w:r>
-        <w:t>Faceți clasa Product abstractă și adăugații două, trei metode abstracte (e.g. )</w:t>
-      </w:r>
-    </w:p>
-    <w:p/>
-    <w:p>
-      <w:r>
-        <w:t>FoodProduct</w:t>
-      </w:r>
-    </w:p>
-    <w:p>
-      <w:r>
-        <w:t>ClotheProduct</w:t>
-      </w:r>
-    </w:p>
-    <w:p>
-      <w:r>
-        <w:t>CleaningProduct</w:t>
-      </w:r>
-    </w:p>
-    <w:p>
-      <w:r>
-        <w:t>FurnitureProduct</w:t>
-      </w:r>
-    </w:p>
-    <w:p/>
-    <w:p>
-      <w:r>
-        <w:t>Toate aceste clase faceți-le imutabile, excepție Product.</w:t>
-      </w:r>
-    </w:p>
-    <w:p/>
-    <w:p/>
-    <w:p>
-      <w:r>
-        <w:t xml:space="preserve">TASK 4 </w:t>
-      </w:r>
-    </w:p>
-    <w:p/>
-    <w:p/>
-    <w:p>
-      <w:r>
         <w:t>Pentru toate clasele din model suprascrieți</w:t>
       </w:r>
       <w:r>
         <w:t xml:space="preserve"> metoda</w:t>
       </w:r>
       <w:r>
-        <w:t xml:space="preserve"> toString folosind </w:t>
-      </w:r>
+        <w:t xml:space="preserve"> </w:t>
+      </w:r>
+      <w:proofErr w:type="spellStart"/>
+      <w:r>
+        <w:t>toString</w:t>
+      </w:r>
+      <w:proofErr w:type="spellEnd"/>
+      <w:r>
+        <w:t xml:space="preserve"> folosind </w:t>
+      </w:r>
+      <w:proofErr w:type="spellStart"/>
       <w:r>
         <w:t>StringBuilder</w:t>
       </w:r>
+      <w:proofErr w:type="spellEnd"/>
       <w:r>
         <w:t>.</w:t>
       </w:r>
     </w:p>
     <w:p>
       <w:r>
-        <w:t>Creați-vă un obiect (instanță) din fiecare clasă și folosiți-o într-un System.out.println pentru a verifica rezultatul.</w:t>
-      </w:r>
-    </w:p>
-    <w:p/>
+        <w:t xml:space="preserve">Creați-vă un obiect (instanță) din fiecare clasă și folosiți-o într-un </w:t>
+      </w:r>
+      <w:proofErr w:type="spellStart"/>
+      <w:r>
+        <w:t>System.out.println</w:t>
+      </w:r>
+      <w:proofErr w:type="spellEnd"/>
+      <w:r>
+        <w:t xml:space="preserve"> pentru a verifica rezultatul.</w:t>
+      </w:r>
+    </w:p>
     <w:p/>
     <w:sectPr>
       <w:pgSz w:w="11900" w:h="16840"/>

</xml_diff>